<commit_message>
added Akzeptanzkriterien and a new Risiko
</commit_message>
<xml_diff>
--- a/Arbeitspakete für Nikolaropoulos/Arbeitspakete Übersicht Vorlage.docx
+++ b/Arbeitspakete für Nikolaropoulos/Arbeitspakete Übersicht Vorlage.docx
@@ -15,185 +15,239 @@
         </w:rPr>
         <w:t>Arbeitspakete Übersicht I</w:t>
       </w:r>
-    </w:p>
-    <w:p>
-      <w:pPr>
-        <w:jc w:val="center"/>
+      <w:r>
         <w:rPr>
           <w:sz w:val="40"/>
         </w:rPr>
-      </w:pPr>
-    </w:p>
-    <w:p>
-      <w:pPr>
-        <w:rPr>
-          <w:sz w:val="28"/>
-          <w:szCs w:val="28"/>
-        </w:rPr>
-      </w:pPr>
-      <w:r>
-        <w:rPr>
-          <w:sz w:val="28"/>
-          <w:szCs w:val="28"/>
-        </w:rPr>
-        <w:t xml:space="preserve">Erledigte Arbeitspakete siehe </w:t>
-      </w:r>
-      <w:r>
-        <w:rPr>
-          <w:sz w:val="28"/>
-          <w:szCs w:val="28"/>
-        </w:rPr>
-        <w:t>Lastenheft, einzelne Bearbeiter sind vermerkt.</w:t>
-      </w:r>
-    </w:p>
-    <w:p>
-      <w:pPr>
-        <w:rPr>
-          <w:sz w:val="28"/>
-          <w:szCs w:val="28"/>
-        </w:rPr>
-      </w:pPr>
-    </w:p>
-    <w:p>
-      <w:pPr>
-        <w:rPr>
-          <w:sz w:val="28"/>
-          <w:szCs w:val="28"/>
-        </w:rPr>
-      </w:pPr>
-      <w:r>
-        <w:rPr>
-          <w:sz w:val="28"/>
-          <w:szCs w:val="28"/>
+        <w:t>I</w:t>
+      </w:r>
+    </w:p>
+    <w:p>
+      <w:pPr>
+        <w:rPr>
+          <w:sz w:val="40"/>
+        </w:rPr>
+      </w:pPr>
+    </w:p>
+    <w:p>
+      <w:pPr>
+        <w:rPr>
+          <w:sz w:val="28"/>
+          <w:szCs w:val="28"/>
+        </w:rPr>
+      </w:pPr>
+    </w:p>
+    <w:p>
+      <w:pPr>
+        <w:rPr>
+          <w:b/>
+          <w:sz w:val="28"/>
+          <w:szCs w:val="28"/>
+          <w:u w:val="single"/>
+        </w:rPr>
+      </w:pPr>
+      <w:r>
+        <w:rPr>
+          <w:b/>
+          <w:sz w:val="28"/>
+          <w:szCs w:val="28"/>
+          <w:u w:val="single"/>
         </w:rPr>
         <w:t>Arbeitspaket</w:t>
       </w:r>
       <w:r>
         <w:rPr>
-          <w:sz w:val="28"/>
-          <w:szCs w:val="28"/>
-        </w:rPr>
-        <w:tab/>
-      </w:r>
-      <w:r>
-        <w:rPr>
-          <w:sz w:val="28"/>
-          <w:szCs w:val="28"/>
-        </w:rPr>
-        <w:tab/>
-      </w:r>
-      <w:r>
-        <w:rPr>
-          <w:sz w:val="28"/>
-          <w:szCs w:val="28"/>
-        </w:rPr>
-        <w:tab/>
-      </w:r>
-      <w:r>
-        <w:rPr>
-          <w:sz w:val="28"/>
-          <w:szCs w:val="28"/>
+          <w:b/>
+          <w:sz w:val="28"/>
+          <w:szCs w:val="28"/>
+          <w:u w:val="single"/>
+        </w:rPr>
+        <w:tab/>
+      </w:r>
+      <w:r>
+        <w:rPr>
+          <w:b/>
+          <w:sz w:val="28"/>
+          <w:szCs w:val="28"/>
+          <w:u w:val="single"/>
+        </w:rPr>
+        <w:tab/>
+      </w:r>
+      <w:r>
+        <w:rPr>
+          <w:b/>
+          <w:sz w:val="28"/>
+          <w:szCs w:val="28"/>
+          <w:u w:val="single"/>
+        </w:rPr>
+        <w:tab/>
+      </w:r>
+      <w:r>
+        <w:rPr>
+          <w:b/>
+          <w:sz w:val="28"/>
+          <w:szCs w:val="28"/>
+          <w:u w:val="single"/>
         </w:rPr>
         <w:tab/>
         <w:t>Bearbeiter</w:t>
       </w:r>
-    </w:p>
-    <w:p>
-      <w:pPr>
-        <w:rPr>
-          <w:sz w:val="28"/>
-          <w:szCs w:val="28"/>
-        </w:rPr>
-      </w:pPr>
-      <w:r>
-        <w:rPr>
-          <w:sz w:val="28"/>
-          <w:szCs w:val="28"/>
-        </w:rPr>
-        <w:t>Risikoanalyse</w:t>
-      </w:r>
-      <w:r>
-        <w:rPr>
-          <w:sz w:val="28"/>
-          <w:szCs w:val="28"/>
-        </w:rPr>
-        <w:tab/>
-      </w:r>
-      <w:r>
-        <w:rPr>
-          <w:sz w:val="28"/>
-          <w:szCs w:val="28"/>
-        </w:rPr>
-        <w:tab/>
-      </w:r>
-      <w:r>
-        <w:rPr>
-          <w:sz w:val="28"/>
-          <w:szCs w:val="28"/>
-        </w:rPr>
-        <w:tab/>
-      </w:r>
-      <w:r>
-        <w:rPr>
-          <w:sz w:val="28"/>
-          <w:szCs w:val="28"/>
-        </w:rPr>
-        <w:tab/>
-        <w:t>Katharina Schwab, Josua Weber</w:t>
-      </w:r>
-    </w:p>
-    <w:p>
-      <w:pPr>
-        <w:rPr>
-          <w:sz w:val="28"/>
-          <w:szCs w:val="28"/>
-        </w:rPr>
-      </w:pPr>
-    </w:p>
-    <w:p>
-      <w:pPr>
-        <w:rPr>
-          <w:sz w:val="28"/>
-          <w:szCs w:val="28"/>
-        </w:rPr>
-      </w:pPr>
-      <w:r>
-        <w:rPr>
-          <w:sz w:val="28"/>
-          <w:szCs w:val="28"/>
-        </w:rPr>
-        <w:t>MS Projekt einrichten</w:t>
-      </w:r>
-      <w:r>
-        <w:rPr>
-          <w:sz w:val="28"/>
-          <w:szCs w:val="28"/>
-        </w:rPr>
-        <w:tab/>
-      </w:r>
-      <w:r>
-        <w:rPr>
-          <w:sz w:val="28"/>
-          <w:szCs w:val="28"/>
-        </w:rPr>
-        <w:tab/>
-      </w:r>
-      <w:r>
-        <w:rPr>
-          <w:sz w:val="28"/>
-          <w:szCs w:val="28"/>
-        </w:rPr>
-        <w:tab/>
-        <w:t>Tarik Bozdemir</w:t>
-      </w:r>
-    </w:p>
-    <w:p>
-      <w:pPr>
-        <w:rPr>
-          <w:sz w:val="28"/>
-          <w:szCs w:val="28"/>
-        </w:rPr>
-      </w:pPr>
+      <w:r>
+        <w:rPr>
+          <w:b/>
+          <w:sz w:val="28"/>
+          <w:szCs w:val="28"/>
+          <w:u w:val="single"/>
+        </w:rPr>
+        <w:tab/>
+      </w:r>
+      <w:r>
+        <w:rPr>
+          <w:b/>
+          <w:sz w:val="28"/>
+          <w:szCs w:val="28"/>
+          <w:u w:val="single"/>
+        </w:rPr>
+        <w:tab/>
+      </w:r>
+      <w:r>
+        <w:rPr>
+          <w:b/>
+          <w:sz w:val="28"/>
+          <w:szCs w:val="28"/>
+          <w:u w:val="single"/>
+        </w:rPr>
+        <w:tab/>
+        <w:t>Fortschritt</w:t>
+      </w:r>
+    </w:p>
+    <w:p>
+      <w:pPr>
+        <w:rPr>
+          <w:sz w:val="28"/>
+          <w:szCs w:val="28"/>
+        </w:rPr>
+      </w:pPr>
+      <w:proofErr w:type="spellStart"/>
+      <w:r>
+        <w:rPr>
+          <w:sz w:val="28"/>
+          <w:szCs w:val="28"/>
+        </w:rPr>
+        <w:t>Use</w:t>
+      </w:r>
+      <w:proofErr w:type="spellEnd"/>
+      <w:r>
+        <w:rPr>
+          <w:sz w:val="28"/>
+          <w:szCs w:val="28"/>
+        </w:rPr>
+        <w:t>-Cases überarbeiten</w:t>
+      </w:r>
+      <w:r>
+        <w:rPr>
+          <w:sz w:val="28"/>
+          <w:szCs w:val="28"/>
+        </w:rPr>
+        <w:tab/>
+      </w:r>
+      <w:r>
+        <w:rPr>
+          <w:sz w:val="28"/>
+          <w:szCs w:val="28"/>
+        </w:rPr>
+        <w:tab/>
+      </w:r>
+      <w:r>
+        <w:rPr>
+          <w:sz w:val="28"/>
+          <w:szCs w:val="28"/>
+        </w:rPr>
+        <w:tab/>
+      </w:r>
+      <w:r>
+        <w:rPr>
+          <w:sz w:val="28"/>
+          <w:szCs w:val="28"/>
+        </w:rPr>
+        <w:t>MK, KS, JK</w:t>
+      </w:r>
+      <w:r>
+        <w:rPr>
+          <w:sz w:val="28"/>
+          <w:szCs w:val="28"/>
+        </w:rPr>
+        <w:tab/>
+      </w:r>
+      <w:r>
+        <w:rPr>
+          <w:sz w:val="28"/>
+          <w:szCs w:val="28"/>
+        </w:rPr>
+        <w:tab/>
+      </w:r>
+      <w:r>
+        <w:rPr>
+          <w:sz w:val="28"/>
+          <w:szCs w:val="28"/>
+        </w:rPr>
+        <w:tab/>
+        <w:t>80%</w:t>
+      </w:r>
+    </w:p>
+    <w:p>
+      <w:pPr>
+        <w:rPr>
+          <w:sz w:val="28"/>
+          <w:szCs w:val="28"/>
+        </w:rPr>
+      </w:pPr>
+      <w:r>
+        <w:rPr>
+          <w:sz w:val="28"/>
+          <w:szCs w:val="28"/>
+        </w:rPr>
+        <w:t>Projektplan Arbeitspakete eintragen</w:t>
+      </w:r>
+      <w:proofErr w:type="gramStart"/>
+      <w:r>
+        <w:rPr>
+          <w:sz w:val="28"/>
+          <w:szCs w:val="28"/>
+        </w:rPr>
+        <w:tab/>
+        <w:t xml:space="preserve">  TB</w:t>
+      </w:r>
+      <w:proofErr w:type="gramEnd"/>
+      <w:r>
+        <w:rPr>
+          <w:sz w:val="28"/>
+          <w:szCs w:val="28"/>
+        </w:rPr>
+        <w:tab/>
+      </w:r>
+      <w:r>
+        <w:rPr>
+          <w:sz w:val="28"/>
+          <w:szCs w:val="28"/>
+        </w:rPr>
+        <w:tab/>
+      </w:r>
+      <w:r>
+        <w:rPr>
+          <w:sz w:val="28"/>
+          <w:szCs w:val="28"/>
+        </w:rPr>
+        <w:tab/>
+      </w:r>
+      <w:r>
+        <w:rPr>
+          <w:sz w:val="28"/>
+          <w:szCs w:val="28"/>
+        </w:rPr>
+        <w:tab/>
+        <w:t>0%</w:t>
+      </w:r>
     </w:p>
     <w:p>
       <w:pPr>
@@ -229,181 +283,854 @@
           <w:szCs w:val="28"/>
         </w:rPr>
         <w:tab/>
-        <w:t xml:space="preserve">Jonas Hauß, Jonas Kirchhofer, </w:t>
-      </w:r>
-      <w:r>
-        <w:rPr>
-          <w:sz w:val="28"/>
-          <w:szCs w:val="28"/>
-        </w:rPr>
-        <w:tab/>
-      </w:r>
-    </w:p>
-    <w:p>
-      <w:pPr>
-        <w:rPr>
-          <w:sz w:val="28"/>
-          <w:szCs w:val="28"/>
-        </w:rPr>
-      </w:pPr>
-      <w:r>
-        <w:rPr>
-          <w:sz w:val="28"/>
-          <w:szCs w:val="28"/>
-        </w:rPr>
-        <w:t>zusammenstellen</w:t>
-      </w:r>
-      <w:r>
-        <w:rPr>
-          <w:sz w:val="28"/>
-          <w:szCs w:val="28"/>
-        </w:rPr>
-        <w:tab/>
-      </w:r>
-      <w:r>
-        <w:rPr>
-          <w:sz w:val="28"/>
-          <w:szCs w:val="28"/>
-        </w:rPr>
-        <w:tab/>
-      </w:r>
-      <w:r>
-        <w:rPr>
-          <w:sz w:val="28"/>
-          <w:szCs w:val="28"/>
-        </w:rPr>
-        <w:tab/>
-      </w:r>
-      <w:r>
-        <w:rPr>
-          <w:sz w:val="28"/>
-          <w:szCs w:val="28"/>
-        </w:rPr>
-        <w:tab/>
-        <w:t>Matthias Kaiser, Tarik Bozdemir</w:t>
-      </w:r>
-    </w:p>
-    <w:p>
-      <w:pPr>
-        <w:rPr>
-          <w:sz w:val="28"/>
-          <w:szCs w:val="28"/>
-        </w:rPr>
-      </w:pPr>
-    </w:p>
-    <w:p>
-      <w:pPr>
-        <w:rPr>
-          <w:sz w:val="28"/>
-          <w:szCs w:val="28"/>
-        </w:rPr>
-      </w:pPr>
-      <w:r>
-        <w:rPr>
-          <w:sz w:val="28"/>
-          <w:szCs w:val="28"/>
-        </w:rPr>
-        <w:t>Arbeitspakete Backend</w:t>
-      </w:r>
-      <w:r>
-        <w:rPr>
-          <w:sz w:val="28"/>
-          <w:szCs w:val="28"/>
-        </w:rPr>
-        <w:tab/>
-      </w:r>
-      <w:r>
-        <w:rPr>
-          <w:sz w:val="28"/>
-          <w:szCs w:val="28"/>
-        </w:rPr>
-        <w:tab/>
-      </w:r>
-      <w:r>
-        <w:rPr>
-          <w:sz w:val="28"/>
-          <w:szCs w:val="28"/>
-        </w:rPr>
-        <w:tab/>
-        <w:t>Tobin Choinowski, Carmen Schmider, zusammenstellen</w:t>
-      </w:r>
-      <w:r>
-        <w:rPr>
-          <w:sz w:val="28"/>
-          <w:szCs w:val="28"/>
-        </w:rPr>
-        <w:tab/>
-      </w:r>
-      <w:r>
-        <w:rPr>
-          <w:sz w:val="28"/>
-          <w:szCs w:val="28"/>
-        </w:rPr>
-        <w:tab/>
-      </w:r>
-      <w:r>
-        <w:rPr>
-          <w:sz w:val="28"/>
-          <w:szCs w:val="28"/>
-        </w:rPr>
-        <w:tab/>
-      </w:r>
-      <w:r>
-        <w:rPr>
-          <w:sz w:val="28"/>
-          <w:szCs w:val="28"/>
-        </w:rPr>
-        <w:tab/>
-        <w:t>Lukas God, Anastasia Galperin</w:t>
-      </w:r>
-    </w:p>
-    <w:p>
-      <w:pPr>
-        <w:rPr>
-          <w:sz w:val="28"/>
-          <w:szCs w:val="28"/>
-        </w:rPr>
-      </w:pPr>
-    </w:p>
-    <w:p>
-      <w:pPr>
-        <w:rPr>
-          <w:sz w:val="28"/>
-          <w:szCs w:val="28"/>
-        </w:rPr>
-      </w:pPr>
-    </w:p>
-    <w:p>
-      <w:pPr>
-        <w:rPr>
-          <w:sz w:val="28"/>
-          <w:szCs w:val="28"/>
-        </w:rPr>
-      </w:pPr>
-      <w:r>
-        <w:rPr>
-          <w:sz w:val="28"/>
-          <w:szCs w:val="28"/>
-        </w:rPr>
-        <w:t>Fällig am: 22.11.2017</w:t>
-      </w:r>
-    </w:p>
-    <w:p>
-      <w:pPr>
-        <w:rPr>
-          <w:sz w:val="28"/>
-          <w:szCs w:val="28"/>
-        </w:rPr>
-      </w:pPr>
-      <w:r>
-        <w:rPr>
-          <w:sz w:val="28"/>
-          <w:szCs w:val="28"/>
-        </w:rPr>
-        <w:t>Verantwortlich für Inhalt: Josua Weber (PL)</w:t>
+        <w:t>JH, JK, MK, TB</w:t>
+      </w:r>
+      <w:r>
+        <w:rPr>
+          <w:sz w:val="28"/>
+          <w:szCs w:val="28"/>
+        </w:rPr>
+        <w:tab/>
+      </w:r>
+      <w:r>
+        <w:rPr>
+          <w:sz w:val="28"/>
+          <w:szCs w:val="28"/>
+        </w:rPr>
+        <w:tab/>
+        <w:t>75%</w:t>
+      </w:r>
+    </w:p>
+    <w:p>
+      <w:pPr>
+        <w:rPr>
+          <w:sz w:val="28"/>
+          <w:szCs w:val="28"/>
+        </w:rPr>
+      </w:pPr>
+      <w:proofErr w:type="spellStart"/>
+      <w:r>
+        <w:rPr>
+          <w:sz w:val="28"/>
+          <w:szCs w:val="28"/>
+        </w:rPr>
+        <w:t>Mockups</w:t>
+      </w:r>
+      <w:proofErr w:type="spellEnd"/>
+      <w:r>
+        <w:rPr>
+          <w:sz w:val="28"/>
+          <w:szCs w:val="28"/>
+        </w:rPr>
+        <w:tab/>
+      </w:r>
+      <w:r>
+        <w:rPr>
+          <w:sz w:val="28"/>
+          <w:szCs w:val="28"/>
+        </w:rPr>
+        <w:tab/>
+      </w:r>
+      <w:r>
+        <w:rPr>
+          <w:sz w:val="28"/>
+          <w:szCs w:val="28"/>
+        </w:rPr>
+        <w:tab/>
+      </w:r>
+      <w:r>
+        <w:rPr>
+          <w:sz w:val="28"/>
+          <w:szCs w:val="28"/>
+        </w:rPr>
+        <w:tab/>
+      </w:r>
+      <w:r>
+        <w:rPr>
+          <w:sz w:val="28"/>
+          <w:szCs w:val="28"/>
+        </w:rPr>
+        <w:tab/>
+        <w:t>?</w:t>
+      </w:r>
+      <w:r>
+        <w:rPr>
+          <w:sz w:val="28"/>
+          <w:szCs w:val="28"/>
+        </w:rPr>
+        <w:tab/>
+      </w:r>
+      <w:r>
+        <w:rPr>
+          <w:sz w:val="28"/>
+          <w:szCs w:val="28"/>
+        </w:rPr>
+        <w:tab/>
+      </w:r>
+      <w:r>
+        <w:rPr>
+          <w:sz w:val="28"/>
+          <w:szCs w:val="28"/>
+        </w:rPr>
+        <w:tab/>
+      </w:r>
+      <w:r>
+        <w:rPr>
+          <w:sz w:val="28"/>
+          <w:szCs w:val="28"/>
+        </w:rPr>
+        <w:tab/>
+        <w:t>0%</w:t>
+      </w:r>
+    </w:p>
+    <w:p>
+      <w:pPr>
+        <w:rPr>
+          <w:sz w:val="28"/>
+          <w:szCs w:val="28"/>
+        </w:rPr>
+      </w:pPr>
+      <w:proofErr w:type="spellStart"/>
+      <w:r>
+        <w:rPr>
+          <w:sz w:val="28"/>
+          <w:szCs w:val="28"/>
+        </w:rPr>
+        <w:t>Traceability</w:t>
+      </w:r>
+      <w:proofErr w:type="spellEnd"/>
+      <w:r>
+        <w:rPr>
+          <w:sz w:val="28"/>
+          <w:szCs w:val="28"/>
+        </w:rPr>
+        <w:t xml:space="preserve"> </w:t>
+      </w:r>
+      <w:proofErr w:type="spellStart"/>
+      <w:r>
+        <w:rPr>
+          <w:sz w:val="28"/>
+          <w:szCs w:val="28"/>
+        </w:rPr>
+        <w:t>Map</w:t>
+      </w:r>
+      <w:proofErr w:type="spellEnd"/>
+      <w:r>
+        <w:rPr>
+          <w:sz w:val="28"/>
+          <w:szCs w:val="28"/>
+        </w:rPr>
+        <w:tab/>
+      </w:r>
+      <w:r>
+        <w:rPr>
+          <w:sz w:val="28"/>
+          <w:szCs w:val="28"/>
+        </w:rPr>
+        <w:tab/>
+      </w:r>
+      <w:r>
+        <w:rPr>
+          <w:sz w:val="28"/>
+          <w:szCs w:val="28"/>
+        </w:rPr>
+        <w:tab/>
+      </w:r>
+      <w:r>
+        <w:rPr>
+          <w:sz w:val="28"/>
+          <w:szCs w:val="28"/>
+        </w:rPr>
+        <w:tab/>
+        <w:t>KS</w:t>
+      </w:r>
+      <w:r>
+        <w:rPr>
+          <w:sz w:val="28"/>
+          <w:szCs w:val="28"/>
+        </w:rPr>
+        <w:tab/>
+      </w:r>
+      <w:r>
+        <w:rPr>
+          <w:sz w:val="28"/>
+          <w:szCs w:val="28"/>
+        </w:rPr>
+        <w:tab/>
+      </w:r>
+      <w:r>
+        <w:rPr>
+          <w:sz w:val="28"/>
+          <w:szCs w:val="28"/>
+        </w:rPr>
+        <w:tab/>
+      </w:r>
+      <w:r>
+        <w:rPr>
+          <w:sz w:val="28"/>
+          <w:szCs w:val="28"/>
+        </w:rPr>
+        <w:tab/>
+        <w:t>0%</w:t>
+      </w:r>
+    </w:p>
+    <w:p>
+      <w:pPr>
+        <w:rPr>
+          <w:sz w:val="28"/>
+          <w:szCs w:val="28"/>
+        </w:rPr>
+      </w:pPr>
+      <w:r>
+        <w:rPr>
+          <w:sz w:val="28"/>
+          <w:szCs w:val="28"/>
+        </w:rPr>
+        <w:t>Mastertestplan</w:t>
+      </w:r>
+      <w:r>
+        <w:rPr>
+          <w:sz w:val="28"/>
+          <w:szCs w:val="28"/>
+        </w:rPr>
+        <w:tab/>
+      </w:r>
+      <w:r>
+        <w:rPr>
+          <w:sz w:val="28"/>
+          <w:szCs w:val="28"/>
+        </w:rPr>
+        <w:tab/>
+      </w:r>
+      <w:r>
+        <w:rPr>
+          <w:sz w:val="28"/>
+          <w:szCs w:val="28"/>
+        </w:rPr>
+        <w:tab/>
+      </w:r>
+      <w:r>
+        <w:rPr>
+          <w:sz w:val="28"/>
+          <w:szCs w:val="28"/>
+        </w:rPr>
+        <w:tab/>
+        <w:t>LG</w:t>
+      </w:r>
+      <w:r>
+        <w:rPr>
+          <w:sz w:val="28"/>
+          <w:szCs w:val="28"/>
+        </w:rPr>
+        <w:tab/>
+      </w:r>
+      <w:r>
+        <w:rPr>
+          <w:sz w:val="28"/>
+          <w:szCs w:val="28"/>
+        </w:rPr>
+        <w:tab/>
+      </w:r>
+      <w:r>
+        <w:rPr>
+          <w:sz w:val="28"/>
+          <w:szCs w:val="28"/>
+        </w:rPr>
+        <w:tab/>
+      </w:r>
+      <w:r>
+        <w:rPr>
+          <w:sz w:val="28"/>
+          <w:szCs w:val="28"/>
+        </w:rPr>
+        <w:tab/>
+        <w:t>0%</w:t>
+      </w:r>
+    </w:p>
+    <w:p>
+      <w:pPr>
+        <w:rPr>
+          <w:sz w:val="28"/>
+          <w:szCs w:val="28"/>
+        </w:rPr>
+      </w:pPr>
+      <w:r>
+        <w:rPr>
+          <w:sz w:val="28"/>
+          <w:szCs w:val="28"/>
+        </w:rPr>
+        <w:t>Umfeld des Kunden überarbeiten</w:t>
+      </w:r>
+      <w:r>
+        <w:rPr>
+          <w:sz w:val="28"/>
+          <w:szCs w:val="28"/>
+        </w:rPr>
+        <w:tab/>
+        <w:t>CS, LG</w:t>
+      </w:r>
+      <w:r>
+        <w:rPr>
+          <w:sz w:val="28"/>
+          <w:szCs w:val="28"/>
+        </w:rPr>
+        <w:tab/>
+      </w:r>
+      <w:r>
+        <w:rPr>
+          <w:sz w:val="28"/>
+          <w:szCs w:val="28"/>
+        </w:rPr>
+        <w:tab/>
+      </w:r>
+      <w:r>
+        <w:rPr>
+          <w:sz w:val="28"/>
+          <w:szCs w:val="28"/>
+        </w:rPr>
+        <w:tab/>
+      </w:r>
+      <w:r>
+        <w:rPr>
+          <w:sz w:val="28"/>
+          <w:szCs w:val="28"/>
+        </w:rPr>
+        <w:tab/>
+        <w:t>0%</w:t>
+      </w:r>
+    </w:p>
+    <w:p>
+      <w:pPr>
+        <w:rPr>
+          <w:sz w:val="28"/>
+          <w:szCs w:val="28"/>
+        </w:rPr>
+      </w:pPr>
+      <w:r>
+        <w:rPr>
+          <w:sz w:val="28"/>
+          <w:szCs w:val="28"/>
+        </w:rPr>
+        <w:t>Akzeptanzkriterien überarbeiten</w:t>
+      </w:r>
+      <w:r>
+        <w:rPr>
+          <w:sz w:val="28"/>
+          <w:szCs w:val="28"/>
+        </w:rPr>
+        <w:tab/>
+        <w:t>JW</w:t>
+      </w:r>
+      <w:r>
+        <w:rPr>
+          <w:sz w:val="28"/>
+          <w:szCs w:val="28"/>
+        </w:rPr>
+        <w:tab/>
+      </w:r>
+      <w:r>
+        <w:rPr>
+          <w:sz w:val="28"/>
+          <w:szCs w:val="28"/>
+        </w:rPr>
+        <w:tab/>
+      </w:r>
+      <w:r>
+        <w:rPr>
+          <w:sz w:val="28"/>
+          <w:szCs w:val="28"/>
+        </w:rPr>
+        <w:tab/>
+      </w:r>
+      <w:r>
+        <w:rPr>
+          <w:sz w:val="28"/>
+          <w:szCs w:val="28"/>
+        </w:rPr>
+        <w:tab/>
+        <w:t>0%</w:t>
+      </w:r>
+    </w:p>
+    <w:p>
+      <w:pPr>
+        <w:rPr>
+          <w:sz w:val="28"/>
+          <w:szCs w:val="28"/>
+        </w:rPr>
+      </w:pPr>
+      <w:r>
+        <w:rPr>
+          <w:sz w:val="28"/>
+          <w:szCs w:val="28"/>
+        </w:rPr>
+        <w:t>Glossar überarbeiten</w:t>
+      </w:r>
+      <w:r>
+        <w:rPr>
+          <w:sz w:val="28"/>
+          <w:szCs w:val="28"/>
+        </w:rPr>
+        <w:tab/>
+      </w:r>
+      <w:r>
+        <w:rPr>
+          <w:sz w:val="28"/>
+          <w:szCs w:val="28"/>
+        </w:rPr>
+        <w:tab/>
+      </w:r>
+      <w:r>
+        <w:rPr>
+          <w:sz w:val="28"/>
+          <w:szCs w:val="28"/>
+        </w:rPr>
+        <w:tab/>
+        <w:t>JH</w:t>
+      </w:r>
+      <w:r>
+        <w:rPr>
+          <w:sz w:val="28"/>
+          <w:szCs w:val="28"/>
+        </w:rPr>
+        <w:tab/>
+      </w:r>
+      <w:r>
+        <w:rPr>
+          <w:sz w:val="28"/>
+          <w:szCs w:val="28"/>
+        </w:rPr>
+        <w:tab/>
+      </w:r>
+      <w:r>
+        <w:rPr>
+          <w:sz w:val="28"/>
+          <w:szCs w:val="28"/>
+        </w:rPr>
+        <w:tab/>
+      </w:r>
+      <w:r>
+        <w:rPr>
+          <w:sz w:val="28"/>
+          <w:szCs w:val="28"/>
+        </w:rPr>
+        <w:tab/>
+        <w:t>0%</w:t>
+      </w:r>
+    </w:p>
+    <w:p>
+      <w:pPr>
+        <w:rPr>
+          <w:sz w:val="28"/>
+          <w:szCs w:val="28"/>
+        </w:rPr>
+      </w:pPr>
+      <w:r>
+        <w:rPr>
+          <w:sz w:val="28"/>
+          <w:szCs w:val="28"/>
+        </w:rPr>
+        <w:t>DB Schema überarbeiten</w:t>
+      </w:r>
+      <w:r>
+        <w:rPr>
+          <w:sz w:val="28"/>
+          <w:szCs w:val="28"/>
+        </w:rPr>
+        <w:tab/>
+      </w:r>
+      <w:r>
+        <w:rPr>
+          <w:sz w:val="28"/>
+          <w:szCs w:val="28"/>
+        </w:rPr>
+        <w:tab/>
+        <w:t>TC</w:t>
+      </w:r>
+      <w:r>
+        <w:rPr>
+          <w:sz w:val="28"/>
+          <w:szCs w:val="28"/>
+        </w:rPr>
+        <w:tab/>
+      </w:r>
+      <w:r>
+        <w:rPr>
+          <w:sz w:val="28"/>
+          <w:szCs w:val="28"/>
+        </w:rPr>
+        <w:tab/>
+      </w:r>
+      <w:r>
+        <w:rPr>
+          <w:sz w:val="28"/>
+          <w:szCs w:val="28"/>
+        </w:rPr>
+        <w:tab/>
+      </w:r>
+      <w:r>
+        <w:rPr>
+          <w:sz w:val="28"/>
+          <w:szCs w:val="28"/>
+        </w:rPr>
+        <w:tab/>
+        <w:t>85%</w:t>
+      </w:r>
+    </w:p>
+    <w:p>
+      <w:pPr>
+        <w:rPr>
+          <w:sz w:val="28"/>
+          <w:szCs w:val="28"/>
+        </w:rPr>
+      </w:pPr>
+    </w:p>
+    <w:p>
+      <w:pPr>
+        <w:rPr>
+          <w:sz w:val="28"/>
+          <w:szCs w:val="28"/>
+        </w:rPr>
+      </w:pPr>
+      <w:r>
+        <w:rPr>
+          <w:sz w:val="28"/>
+          <w:szCs w:val="28"/>
+        </w:rPr>
+        <w:t>Lastenheft überarbeiten</w:t>
+      </w:r>
+      <w:r>
+        <w:rPr>
+          <w:sz w:val="28"/>
+          <w:szCs w:val="28"/>
+        </w:rPr>
+        <w:tab/>
+      </w:r>
+      <w:r>
+        <w:rPr>
+          <w:sz w:val="28"/>
+          <w:szCs w:val="28"/>
+        </w:rPr>
+        <w:tab/>
+      </w:r>
+      <w:r>
+        <w:rPr>
+          <w:sz w:val="28"/>
+          <w:szCs w:val="28"/>
+        </w:rPr>
+        <w:tab/>
+        <w:t>Alle</w:t>
+      </w:r>
+      <w:r>
+        <w:rPr>
+          <w:sz w:val="28"/>
+          <w:szCs w:val="28"/>
+        </w:rPr>
+        <w:tab/>
       </w:r>
       <w:bookmarkStart w:id="0" w:name="_GoBack"/>
       <w:bookmarkEnd w:id="0"/>
+      <w:r>
+        <w:rPr>
+          <w:sz w:val="28"/>
+          <w:szCs w:val="28"/>
+        </w:rPr>
+        <w:tab/>
+      </w:r>
+      <w:r>
+        <w:rPr>
+          <w:sz w:val="28"/>
+          <w:szCs w:val="28"/>
+        </w:rPr>
+        <w:tab/>
+      </w:r>
+      <w:r>
+        <w:rPr>
+          <w:sz w:val="28"/>
+          <w:szCs w:val="28"/>
+        </w:rPr>
+        <w:tab/>
+        <w:t>75%</w:t>
+      </w:r>
+    </w:p>
+    <w:p>
+      <w:pPr>
+        <w:rPr>
+          <w:sz w:val="28"/>
+          <w:szCs w:val="28"/>
+        </w:rPr>
+      </w:pPr>
+    </w:p>
+    <w:p>
+      <w:pPr>
+        <w:rPr>
+          <w:sz w:val="28"/>
+          <w:szCs w:val="28"/>
+        </w:rPr>
+      </w:pPr>
+    </w:p>
+    <w:p>
+      <w:pPr>
+        <w:rPr>
+          <w:sz w:val="28"/>
+          <w:szCs w:val="28"/>
+        </w:rPr>
+      </w:pPr>
+      <w:r>
+        <w:rPr>
+          <w:sz w:val="28"/>
+          <w:szCs w:val="28"/>
+        </w:rPr>
+        <w:t>Fällig am: 06.12</w:t>
+      </w:r>
+      <w:r>
+        <w:rPr>
+          <w:sz w:val="28"/>
+          <w:szCs w:val="28"/>
+        </w:rPr>
+        <w:t>.2017</w:t>
+      </w:r>
+    </w:p>
+    <w:p>
+      <w:pPr>
+        <w:rPr>
+          <w:sz w:val="28"/>
+          <w:szCs w:val="28"/>
+        </w:rPr>
+      </w:pPr>
+      <w:r>
+        <w:rPr>
+          <w:sz w:val="28"/>
+          <w:szCs w:val="28"/>
+        </w:rPr>
+        <w:t>Verantwortlich für Inhalt: Josua Weber (PL)</w:t>
+      </w:r>
+    </w:p>
+    <w:p>
+      <w:pPr>
+        <w:rPr>
+          <w:sz w:val="28"/>
+          <w:szCs w:val="28"/>
+        </w:rPr>
+      </w:pPr>
+    </w:p>
+    <w:p>
+      <w:pPr>
+        <w:rPr>
+          <w:sz w:val="28"/>
+          <w:szCs w:val="28"/>
+        </w:rPr>
+      </w:pPr>
+      <w:r>
+        <w:rPr>
+          <w:sz w:val="28"/>
+          <w:szCs w:val="28"/>
+        </w:rPr>
+        <w:t>JW = Josua Weber</w:t>
+      </w:r>
+    </w:p>
+    <w:p>
+      <w:pPr>
+        <w:rPr>
+          <w:sz w:val="28"/>
+          <w:szCs w:val="28"/>
+        </w:rPr>
+      </w:pPr>
+      <w:r>
+        <w:rPr>
+          <w:sz w:val="28"/>
+          <w:szCs w:val="28"/>
+        </w:rPr>
+        <w:t>KS = Katharina Schwab</w:t>
+      </w:r>
+    </w:p>
+    <w:p>
+      <w:pPr>
+        <w:rPr>
+          <w:sz w:val="28"/>
+          <w:szCs w:val="28"/>
+        </w:rPr>
+      </w:pPr>
+      <w:r>
+        <w:rPr>
+          <w:sz w:val="28"/>
+          <w:szCs w:val="28"/>
+        </w:rPr>
+        <w:t xml:space="preserve">TC = Tobin </w:t>
+      </w:r>
+      <w:proofErr w:type="spellStart"/>
+      <w:r>
+        <w:rPr>
+          <w:sz w:val="28"/>
+          <w:szCs w:val="28"/>
+        </w:rPr>
+        <w:t>Choinowski</w:t>
+      </w:r>
+      <w:proofErr w:type="spellEnd"/>
+    </w:p>
+    <w:p>
+      <w:pPr>
+        <w:rPr>
+          <w:sz w:val="28"/>
+          <w:szCs w:val="28"/>
+        </w:rPr>
+      </w:pPr>
+      <w:r>
+        <w:rPr>
+          <w:sz w:val="28"/>
+          <w:szCs w:val="28"/>
+        </w:rPr>
+        <w:t xml:space="preserve">AG = </w:t>
+      </w:r>
+      <w:proofErr w:type="spellStart"/>
+      <w:r>
+        <w:rPr>
+          <w:sz w:val="28"/>
+          <w:szCs w:val="28"/>
+        </w:rPr>
+        <w:t>Anastastia</w:t>
+      </w:r>
+      <w:proofErr w:type="spellEnd"/>
+      <w:r>
+        <w:rPr>
+          <w:sz w:val="28"/>
+          <w:szCs w:val="28"/>
+        </w:rPr>
+        <w:t xml:space="preserve"> Galperin</w:t>
+      </w:r>
+    </w:p>
+    <w:p>
+      <w:pPr>
+        <w:rPr>
+          <w:sz w:val="28"/>
+          <w:szCs w:val="28"/>
+        </w:rPr>
+      </w:pPr>
+      <w:r>
+        <w:rPr>
+          <w:sz w:val="28"/>
+          <w:szCs w:val="28"/>
+        </w:rPr>
+        <w:t xml:space="preserve">TB = Tarik </w:t>
+      </w:r>
+      <w:proofErr w:type="spellStart"/>
+      <w:r>
+        <w:rPr>
+          <w:sz w:val="28"/>
+          <w:szCs w:val="28"/>
+        </w:rPr>
+        <w:t>Bozdemir</w:t>
+      </w:r>
+      <w:proofErr w:type="spellEnd"/>
+    </w:p>
+    <w:p>
+      <w:pPr>
+        <w:rPr>
+          <w:sz w:val="28"/>
+          <w:szCs w:val="28"/>
+        </w:rPr>
+      </w:pPr>
+      <w:r>
+        <w:rPr>
+          <w:sz w:val="28"/>
+          <w:szCs w:val="28"/>
+        </w:rPr>
+        <w:t>CS = Carmen Schmider</w:t>
+      </w:r>
+    </w:p>
+    <w:p>
+      <w:pPr>
+        <w:rPr>
+          <w:sz w:val="28"/>
+          <w:szCs w:val="28"/>
+        </w:rPr>
+      </w:pPr>
+      <w:r>
+        <w:rPr>
+          <w:sz w:val="28"/>
+          <w:szCs w:val="28"/>
+        </w:rPr>
+        <w:t xml:space="preserve">JH = Jonas </w:t>
+      </w:r>
+      <w:proofErr w:type="spellStart"/>
+      <w:r>
+        <w:rPr>
+          <w:sz w:val="28"/>
+          <w:szCs w:val="28"/>
+        </w:rPr>
+        <w:t>Hauß</w:t>
+      </w:r>
+      <w:proofErr w:type="spellEnd"/>
+    </w:p>
+    <w:p>
+      <w:pPr>
+        <w:rPr>
+          <w:sz w:val="28"/>
+          <w:szCs w:val="28"/>
+        </w:rPr>
+      </w:pPr>
+      <w:r>
+        <w:rPr>
+          <w:sz w:val="28"/>
+          <w:szCs w:val="28"/>
+        </w:rPr>
+        <w:t xml:space="preserve">JK = Jonas </w:t>
+      </w:r>
+      <w:proofErr w:type="spellStart"/>
+      <w:r>
+        <w:rPr>
+          <w:sz w:val="28"/>
+          <w:szCs w:val="28"/>
+        </w:rPr>
+        <w:t>Kirchhofer</w:t>
+      </w:r>
+      <w:proofErr w:type="spellEnd"/>
+    </w:p>
+    <w:p>
+      <w:pPr>
+        <w:rPr>
+          <w:sz w:val="28"/>
+          <w:szCs w:val="28"/>
+        </w:rPr>
+      </w:pPr>
+      <w:r>
+        <w:rPr>
+          <w:sz w:val="28"/>
+          <w:szCs w:val="28"/>
+        </w:rPr>
+        <w:t xml:space="preserve">LG = Lukas </w:t>
+      </w:r>
+      <w:proofErr w:type="spellStart"/>
+      <w:r>
+        <w:rPr>
+          <w:sz w:val="28"/>
+          <w:szCs w:val="28"/>
+        </w:rPr>
+        <w:t>God</w:t>
+      </w:r>
+      <w:proofErr w:type="spellEnd"/>
+    </w:p>
+    <w:p>
+      <w:pPr>
+        <w:rPr>
+          <w:sz w:val="28"/>
+          <w:szCs w:val="28"/>
+        </w:rPr>
+      </w:pPr>
+      <w:r>
+        <w:rPr>
+          <w:sz w:val="28"/>
+          <w:szCs w:val="28"/>
+        </w:rPr>
+        <w:t>MK = Matthias Kaiser</w:t>
+      </w:r>
+    </w:p>
+    <w:p>
+      <w:pPr>
+        <w:rPr>
+          <w:sz w:val="28"/>
+          <w:szCs w:val="28"/>
+        </w:rPr>
+      </w:pPr>
     </w:p>
     <w:sectPr>
       <w:pgSz w:w="11900" w:h="16840"/>

</xml_diff>

<commit_message>
added Pakete Übersicht III as pdf
</commit_message>
<xml_diff>
--- a/Arbeitspakete für Nikolaropoulos/Arbeitspakete Übersicht Vorlage.docx
+++ b/Arbeitspakete für Nikolaropoulos/Arbeitspakete Übersicht Vorlage.docx
@@ -21,12 +21,18 @@
         </w:rPr>
         <w:t>I</w:t>
       </w:r>
-    </w:p>
-    <w:p>
-      <w:pPr>
+      <w:r>
         <w:rPr>
           <w:sz w:val="40"/>
         </w:rPr>
+        <w:t>I</w:t>
+      </w:r>
+    </w:p>
+    <w:p>
+      <w:pPr>
+        <w:rPr>
+          <w:sz w:val="40"/>
+        </w:rPr>
       </w:pPr>
     </w:p>
     <w:p>
@@ -293,21 +299,7 @@
           <w:sz w:val="28"/>
           <w:szCs w:val="28"/>
         </w:rPr>
-        <w:t xml:space="preserve">Arbeitspakete </w:t>
-      </w:r>
-      <w:r>
-        <w:rPr>
-          <w:sz w:val="28"/>
-          <w:szCs w:val="28"/>
-        </w:rPr>
-        <w:t>Backend</w:t>
-      </w:r>
-      <w:r>
-        <w:rPr>
-          <w:sz w:val="28"/>
-          <w:szCs w:val="28"/>
-        </w:rPr>
-        <w:t xml:space="preserve"> sammeln</w:t>
+        <w:t>Arbeitspakete Backend sammeln</w:t>
       </w:r>
       <w:r>
         <w:rPr>
@@ -380,12 +372,6 @@
           <w:szCs w:val="28"/>
         </w:rPr>
         <w:tab/>
-      </w:r>
-      <w:r>
-        <w:rPr>
-          <w:sz w:val="28"/>
-          <w:szCs w:val="28"/>
-        </w:rPr>
         <w:t>=&gt; wurde nicht wie besprochen erstellt</w:t>
       </w:r>
     </w:p>
@@ -584,6 +570,333 @@
           <w:szCs w:val="28"/>
         </w:rPr>
         <w:t>7</w:t>
+      </w:r>
+      <w:r>
+        <w:rPr>
+          <w:sz w:val="28"/>
+          <w:szCs w:val="28"/>
+        </w:rPr>
+        <w:t>0%</w:t>
+      </w:r>
+    </w:p>
+    <w:p>
+      <w:pPr>
+        <w:rPr>
+          <w:sz w:val="28"/>
+          <w:szCs w:val="28"/>
+        </w:rPr>
+      </w:pPr>
+    </w:p>
+    <w:p>
+      <w:pPr>
+        <w:rPr>
+          <w:sz w:val="28"/>
+          <w:szCs w:val="28"/>
+        </w:rPr>
+      </w:pPr>
+      <w:r>
+        <w:rPr>
+          <w:sz w:val="28"/>
+          <w:szCs w:val="28"/>
+        </w:rPr>
+        <w:t>GUI Prototyp erstellen</w:t>
+      </w:r>
+      <w:r>
+        <w:rPr>
+          <w:sz w:val="28"/>
+          <w:szCs w:val="28"/>
+        </w:rPr>
+        <w:tab/>
+      </w:r>
+      <w:r>
+        <w:rPr>
+          <w:sz w:val="28"/>
+          <w:szCs w:val="28"/>
+        </w:rPr>
+        <w:tab/>
+      </w:r>
+      <w:r>
+        <w:rPr>
+          <w:sz w:val="28"/>
+          <w:szCs w:val="28"/>
+        </w:rPr>
+        <w:tab/>
+      </w:r>
+      <w:r>
+        <w:rPr>
+          <w:sz w:val="28"/>
+          <w:szCs w:val="28"/>
+        </w:rPr>
+        <w:t>JH</w:t>
+      </w:r>
+      <w:r>
+        <w:rPr>
+          <w:sz w:val="28"/>
+          <w:szCs w:val="28"/>
+        </w:rPr>
+        <w:t>, JK, MK</w:t>
+      </w:r>
+      <w:r>
+        <w:rPr>
+          <w:sz w:val="28"/>
+          <w:szCs w:val="28"/>
+        </w:rPr>
+        <w:tab/>
+      </w:r>
+      <w:r>
+        <w:rPr>
+          <w:sz w:val="28"/>
+          <w:szCs w:val="28"/>
+        </w:rPr>
+        <w:tab/>
+      </w:r>
+      <w:r>
+        <w:rPr>
+          <w:sz w:val="28"/>
+          <w:szCs w:val="28"/>
+        </w:rPr>
+        <w:tab/>
+      </w:r>
+      <w:r>
+        <w:rPr>
+          <w:sz w:val="28"/>
+          <w:szCs w:val="28"/>
+        </w:rPr>
+        <w:t>5</w:t>
+      </w:r>
+      <w:r>
+        <w:rPr>
+          <w:sz w:val="28"/>
+          <w:szCs w:val="28"/>
+        </w:rPr>
+        <w:t>0%</w:t>
+      </w:r>
+    </w:p>
+    <w:p>
+      <w:pPr>
+        <w:rPr>
+          <w:sz w:val="28"/>
+          <w:szCs w:val="28"/>
+        </w:rPr>
+      </w:pPr>
+    </w:p>
+    <w:p>
+      <w:pPr>
+        <w:rPr>
+          <w:sz w:val="28"/>
+          <w:szCs w:val="28"/>
+        </w:rPr>
+      </w:pPr>
+      <w:r>
+        <w:rPr>
+          <w:sz w:val="28"/>
+          <w:szCs w:val="28"/>
+        </w:rPr>
+        <w:t>Mockups aktualisieren</w:t>
+      </w:r>
+      <w:r>
+        <w:rPr>
+          <w:sz w:val="28"/>
+          <w:szCs w:val="28"/>
+        </w:rPr>
+        <w:tab/>
+      </w:r>
+      <w:r>
+        <w:rPr>
+          <w:sz w:val="28"/>
+          <w:szCs w:val="28"/>
+        </w:rPr>
+        <w:tab/>
+      </w:r>
+      <w:r>
+        <w:rPr>
+          <w:sz w:val="28"/>
+          <w:szCs w:val="28"/>
+        </w:rPr>
+        <w:tab/>
+      </w:r>
+      <w:r>
+        <w:rPr>
+          <w:sz w:val="28"/>
+          <w:szCs w:val="28"/>
+        </w:rPr>
+        <w:t>JK, MK</w:t>
+      </w:r>
+      <w:r>
+        <w:rPr>
+          <w:sz w:val="28"/>
+          <w:szCs w:val="28"/>
+        </w:rPr>
+        <w:tab/>
+      </w:r>
+      <w:r>
+        <w:rPr>
+          <w:sz w:val="28"/>
+          <w:szCs w:val="28"/>
+        </w:rPr>
+        <w:tab/>
+      </w:r>
+      <w:r>
+        <w:rPr>
+          <w:sz w:val="28"/>
+          <w:szCs w:val="28"/>
+        </w:rPr>
+        <w:tab/>
+        <w:t>100%</w:t>
+      </w:r>
+    </w:p>
+    <w:p>
+      <w:pPr>
+        <w:rPr>
+          <w:sz w:val="28"/>
+          <w:szCs w:val="28"/>
+        </w:rPr>
+      </w:pPr>
+    </w:p>
+    <w:p>
+      <w:pPr>
+        <w:rPr>
+          <w:sz w:val="28"/>
+          <w:szCs w:val="28"/>
+        </w:rPr>
+      </w:pPr>
+      <w:r>
+        <w:rPr>
+          <w:sz w:val="28"/>
+          <w:szCs w:val="28"/>
+        </w:rPr>
+        <w:t>Projektplan aktualisieren</w:t>
+      </w:r>
+      <w:r>
+        <w:rPr>
+          <w:sz w:val="28"/>
+          <w:szCs w:val="28"/>
+        </w:rPr>
+        <w:tab/>
+      </w:r>
+      <w:r>
+        <w:rPr>
+          <w:sz w:val="28"/>
+          <w:szCs w:val="28"/>
+        </w:rPr>
+        <w:tab/>
+        <w:t>TB</w:t>
+      </w:r>
+      <w:r>
+        <w:rPr>
+          <w:sz w:val="28"/>
+          <w:szCs w:val="28"/>
+        </w:rPr>
+        <w:tab/>
+      </w:r>
+      <w:r>
+        <w:rPr>
+          <w:sz w:val="28"/>
+          <w:szCs w:val="28"/>
+        </w:rPr>
+        <w:tab/>
+      </w:r>
+      <w:r>
+        <w:rPr>
+          <w:sz w:val="28"/>
+          <w:szCs w:val="28"/>
+        </w:rPr>
+        <w:tab/>
+      </w:r>
+      <w:r>
+        <w:rPr>
+          <w:sz w:val="28"/>
+          <w:szCs w:val="28"/>
+        </w:rPr>
+        <w:tab/>
+        <w:t>100%</w:t>
+      </w:r>
+    </w:p>
+    <w:p>
+      <w:pPr>
+        <w:rPr>
+          <w:sz w:val="28"/>
+          <w:szCs w:val="28"/>
+        </w:rPr>
+      </w:pPr>
+    </w:p>
+    <w:p>
+      <w:pPr>
+        <w:rPr>
+          <w:sz w:val="28"/>
+          <w:szCs w:val="28"/>
+        </w:rPr>
+      </w:pPr>
+      <w:r>
+        <w:rPr>
+          <w:sz w:val="28"/>
+          <w:szCs w:val="28"/>
+        </w:rPr>
+        <w:t>Systemtest</w:t>
+      </w:r>
+      <w:r>
+        <w:rPr>
+          <w:sz w:val="28"/>
+          <w:szCs w:val="28"/>
+        </w:rPr>
+        <w:t xml:space="preserve"> anpassen</w:t>
+      </w:r>
+      <w:r>
+        <w:rPr>
+          <w:sz w:val="28"/>
+          <w:szCs w:val="28"/>
+        </w:rPr>
+        <w:tab/>
+      </w:r>
+      <w:r>
+        <w:rPr>
+          <w:sz w:val="28"/>
+          <w:szCs w:val="28"/>
+        </w:rPr>
+        <w:tab/>
+      </w:r>
+      <w:r>
+        <w:rPr>
+          <w:sz w:val="28"/>
+          <w:szCs w:val="28"/>
+        </w:rPr>
+        <w:tab/>
+        <w:t>AG</w:t>
+      </w:r>
+      <w:r>
+        <w:rPr>
+          <w:sz w:val="28"/>
+          <w:szCs w:val="28"/>
+        </w:rPr>
+        <w:tab/>
+      </w:r>
+      <w:r>
+        <w:rPr>
+          <w:sz w:val="28"/>
+          <w:szCs w:val="28"/>
+        </w:rPr>
+        <w:tab/>
+      </w:r>
+      <w:r>
+        <w:rPr>
+          <w:sz w:val="28"/>
+          <w:szCs w:val="28"/>
+        </w:rPr>
+        <w:tab/>
+      </w:r>
+      <w:r>
+        <w:rPr>
+          <w:sz w:val="28"/>
+          <w:szCs w:val="28"/>
+        </w:rPr>
+        <w:tab/>
+      </w:r>
+      <w:r>
+        <w:rPr>
+          <w:sz w:val="28"/>
+          <w:szCs w:val="28"/>
+        </w:rPr>
+        <w:t>10</w:t>
       </w:r>
       <w:bookmarkStart w:id="0" w:name="_GoBack"/>
       <w:bookmarkEnd w:id="0"/>
@@ -615,320 +928,6 @@
           <w:sz w:val="28"/>
           <w:szCs w:val="28"/>
         </w:rPr>
-        <w:t>GUI Prototyp erstellen</w:t>
-      </w:r>
-      <w:r>
-        <w:rPr>
-          <w:sz w:val="28"/>
-          <w:szCs w:val="28"/>
-        </w:rPr>
-        <w:tab/>
-      </w:r>
-      <w:r>
-        <w:rPr>
-          <w:sz w:val="28"/>
-          <w:szCs w:val="28"/>
-        </w:rPr>
-        <w:tab/>
-      </w:r>
-      <w:r>
-        <w:rPr>
-          <w:sz w:val="28"/>
-          <w:szCs w:val="28"/>
-        </w:rPr>
-        <w:tab/>
-      </w:r>
-      <w:r>
-        <w:rPr>
-          <w:sz w:val="28"/>
-          <w:szCs w:val="28"/>
-        </w:rPr>
-        <w:t>JH</w:t>
-      </w:r>
-      <w:r>
-        <w:rPr>
-          <w:sz w:val="28"/>
-          <w:szCs w:val="28"/>
-        </w:rPr>
-        <w:t>, JK, MK</w:t>
-      </w:r>
-      <w:r>
-        <w:rPr>
-          <w:sz w:val="28"/>
-          <w:szCs w:val="28"/>
-        </w:rPr>
-        <w:tab/>
-      </w:r>
-      <w:r>
-        <w:rPr>
-          <w:sz w:val="28"/>
-          <w:szCs w:val="28"/>
-        </w:rPr>
-        <w:tab/>
-      </w:r>
-      <w:r>
-        <w:rPr>
-          <w:sz w:val="28"/>
-          <w:szCs w:val="28"/>
-        </w:rPr>
-        <w:tab/>
-      </w:r>
-      <w:r>
-        <w:rPr>
-          <w:sz w:val="28"/>
-          <w:szCs w:val="28"/>
-        </w:rPr>
-        <w:t>5</w:t>
-      </w:r>
-      <w:r>
-        <w:rPr>
-          <w:sz w:val="28"/>
-          <w:szCs w:val="28"/>
-        </w:rPr>
-        <w:t>0%</w:t>
-      </w:r>
-    </w:p>
-    <w:p>
-      <w:pPr>
-        <w:rPr>
-          <w:sz w:val="28"/>
-          <w:szCs w:val="28"/>
-        </w:rPr>
-      </w:pPr>
-    </w:p>
-    <w:p>
-      <w:pPr>
-        <w:rPr>
-          <w:sz w:val="28"/>
-          <w:szCs w:val="28"/>
-        </w:rPr>
-      </w:pPr>
-      <w:r>
-        <w:rPr>
-          <w:sz w:val="28"/>
-          <w:szCs w:val="28"/>
-        </w:rPr>
-        <w:t>Mockups aktualisieren</w:t>
-      </w:r>
-      <w:r>
-        <w:rPr>
-          <w:sz w:val="28"/>
-          <w:szCs w:val="28"/>
-        </w:rPr>
-        <w:tab/>
-      </w:r>
-      <w:r>
-        <w:rPr>
-          <w:sz w:val="28"/>
-          <w:szCs w:val="28"/>
-        </w:rPr>
-        <w:tab/>
-      </w:r>
-      <w:r>
-        <w:rPr>
-          <w:sz w:val="28"/>
-          <w:szCs w:val="28"/>
-        </w:rPr>
-        <w:tab/>
-      </w:r>
-      <w:r>
-        <w:rPr>
-          <w:sz w:val="28"/>
-          <w:szCs w:val="28"/>
-        </w:rPr>
-        <w:t>JK, MK</w:t>
-      </w:r>
-      <w:r>
-        <w:rPr>
-          <w:sz w:val="28"/>
-          <w:szCs w:val="28"/>
-        </w:rPr>
-        <w:tab/>
-      </w:r>
-      <w:r>
-        <w:rPr>
-          <w:sz w:val="28"/>
-          <w:szCs w:val="28"/>
-        </w:rPr>
-        <w:tab/>
-      </w:r>
-      <w:r>
-        <w:rPr>
-          <w:sz w:val="28"/>
-          <w:szCs w:val="28"/>
-        </w:rPr>
-        <w:tab/>
-        <w:t>100%</w:t>
-      </w:r>
-    </w:p>
-    <w:p>
-      <w:pPr>
-        <w:rPr>
-          <w:sz w:val="28"/>
-          <w:szCs w:val="28"/>
-        </w:rPr>
-      </w:pPr>
-    </w:p>
-    <w:p>
-      <w:pPr>
-        <w:rPr>
-          <w:sz w:val="28"/>
-          <w:szCs w:val="28"/>
-        </w:rPr>
-      </w:pPr>
-      <w:r>
-        <w:rPr>
-          <w:sz w:val="28"/>
-          <w:szCs w:val="28"/>
-        </w:rPr>
-        <w:t>Projektplan aktualisieren</w:t>
-      </w:r>
-      <w:r>
-        <w:rPr>
-          <w:sz w:val="28"/>
-          <w:szCs w:val="28"/>
-        </w:rPr>
-        <w:tab/>
-      </w:r>
-      <w:r>
-        <w:rPr>
-          <w:sz w:val="28"/>
-          <w:szCs w:val="28"/>
-        </w:rPr>
-        <w:tab/>
-        <w:t>TB</w:t>
-      </w:r>
-      <w:r>
-        <w:rPr>
-          <w:sz w:val="28"/>
-          <w:szCs w:val="28"/>
-        </w:rPr>
-        <w:tab/>
-      </w:r>
-      <w:r>
-        <w:rPr>
-          <w:sz w:val="28"/>
-          <w:szCs w:val="28"/>
-        </w:rPr>
-        <w:tab/>
-      </w:r>
-      <w:r>
-        <w:rPr>
-          <w:sz w:val="28"/>
-          <w:szCs w:val="28"/>
-        </w:rPr>
-        <w:tab/>
-      </w:r>
-      <w:r>
-        <w:rPr>
-          <w:sz w:val="28"/>
-          <w:szCs w:val="28"/>
-        </w:rPr>
-        <w:tab/>
-        <w:t>100%</w:t>
-      </w:r>
-    </w:p>
-    <w:p>
-      <w:pPr>
-        <w:rPr>
-          <w:sz w:val="28"/>
-          <w:szCs w:val="28"/>
-        </w:rPr>
-      </w:pPr>
-    </w:p>
-    <w:p>
-      <w:pPr>
-        <w:rPr>
-          <w:sz w:val="28"/>
-          <w:szCs w:val="28"/>
-        </w:rPr>
-      </w:pPr>
-      <w:r>
-        <w:rPr>
-          <w:sz w:val="28"/>
-          <w:szCs w:val="28"/>
-        </w:rPr>
-        <w:t>Systemtest</w:t>
-      </w:r>
-      <w:r>
-        <w:rPr>
-          <w:sz w:val="28"/>
-          <w:szCs w:val="28"/>
-        </w:rPr>
-        <w:t xml:space="preserve"> anpassen</w:t>
-      </w:r>
-      <w:r>
-        <w:rPr>
-          <w:sz w:val="28"/>
-          <w:szCs w:val="28"/>
-        </w:rPr>
-        <w:tab/>
-      </w:r>
-      <w:r>
-        <w:rPr>
-          <w:sz w:val="28"/>
-          <w:szCs w:val="28"/>
-        </w:rPr>
-        <w:tab/>
-      </w:r>
-      <w:r>
-        <w:rPr>
-          <w:sz w:val="28"/>
-          <w:szCs w:val="28"/>
-        </w:rPr>
-        <w:tab/>
-        <w:t>AG</w:t>
-      </w:r>
-      <w:r>
-        <w:rPr>
-          <w:sz w:val="28"/>
-          <w:szCs w:val="28"/>
-        </w:rPr>
-        <w:tab/>
-      </w:r>
-      <w:r>
-        <w:rPr>
-          <w:sz w:val="28"/>
-          <w:szCs w:val="28"/>
-        </w:rPr>
-        <w:tab/>
-      </w:r>
-      <w:r>
-        <w:rPr>
-          <w:sz w:val="28"/>
-          <w:szCs w:val="28"/>
-        </w:rPr>
-        <w:tab/>
-      </w:r>
-      <w:r>
-        <w:rPr>
-          <w:sz w:val="28"/>
-          <w:szCs w:val="28"/>
-        </w:rPr>
-        <w:tab/>
-        <w:t>0%</w:t>
-      </w:r>
-    </w:p>
-    <w:p>
-      <w:pPr>
-        <w:rPr>
-          <w:sz w:val="28"/>
-          <w:szCs w:val="28"/>
-        </w:rPr>
-      </w:pPr>
-    </w:p>
-    <w:p>
-      <w:pPr>
-        <w:rPr>
-          <w:sz w:val="28"/>
-          <w:szCs w:val="28"/>
-        </w:rPr>
-      </w:pPr>
-      <w:r>
-        <w:rPr>
-          <w:sz w:val="28"/>
-          <w:szCs w:val="28"/>
-        </w:rPr>
         <w:t>Akzeptanztest</w:t>
       </w:r>
       <w:r>
@@ -1688,6 +1687,166 @@
           <w:sz w:val="28"/>
           <w:szCs w:val="28"/>
         </w:rPr>
+        <w:t xml:space="preserve"> (Backend)</w:t>
+      </w:r>
+    </w:p>
+    <w:p>
+      <w:pPr>
+        <w:rPr>
+          <w:sz w:val="28"/>
+          <w:szCs w:val="28"/>
+          <w:lang w:val="en-GB"/>
+        </w:rPr>
+      </w:pPr>
+      <w:r>
+        <w:rPr>
+          <w:sz w:val="28"/>
+          <w:szCs w:val="28"/>
+          <w:lang w:val="en-GB"/>
+        </w:rPr>
+        <w:t>TC = Tobin Choinowski</w:t>
+      </w:r>
+      <w:r>
+        <w:rPr>
+          <w:sz w:val="28"/>
+          <w:szCs w:val="28"/>
+          <w:lang w:val="en-GB"/>
+        </w:rPr>
+        <w:t xml:space="preserve"> (Backend)</w:t>
+      </w:r>
+    </w:p>
+    <w:p>
+      <w:pPr>
+        <w:rPr>
+          <w:sz w:val="28"/>
+          <w:szCs w:val="28"/>
+          <w:lang w:val="en-GB"/>
+        </w:rPr>
+      </w:pPr>
+      <w:r>
+        <w:rPr>
+          <w:sz w:val="28"/>
+          <w:szCs w:val="28"/>
+          <w:lang w:val="en-GB"/>
+        </w:rPr>
+        <w:t>AG = Anastastia Galperin</w:t>
+      </w:r>
+      <w:r>
+        <w:rPr>
+          <w:sz w:val="28"/>
+          <w:szCs w:val="28"/>
+          <w:lang w:val="en-GB"/>
+        </w:rPr>
+        <w:t xml:space="preserve"> (Backend)</w:t>
+      </w:r>
+    </w:p>
+    <w:p>
+      <w:pPr>
+        <w:rPr>
+          <w:sz w:val="28"/>
+          <w:szCs w:val="28"/>
+        </w:rPr>
+      </w:pPr>
+      <w:r>
+        <w:rPr>
+          <w:sz w:val="28"/>
+          <w:szCs w:val="28"/>
+        </w:rPr>
+        <w:t>TB = Tarik Bozdemir</w:t>
+      </w:r>
+      <w:r>
+        <w:rPr>
+          <w:sz w:val="28"/>
+          <w:szCs w:val="28"/>
+        </w:rPr>
+        <w:t xml:space="preserve"> (Frontend)</w:t>
+      </w:r>
+    </w:p>
+    <w:p>
+      <w:pPr>
+        <w:rPr>
+          <w:sz w:val="28"/>
+          <w:szCs w:val="28"/>
+        </w:rPr>
+      </w:pPr>
+      <w:r>
+        <w:rPr>
+          <w:sz w:val="28"/>
+          <w:szCs w:val="28"/>
+        </w:rPr>
+        <w:t>CS = Carmen Schmider</w:t>
+      </w:r>
+      <w:r>
+        <w:rPr>
+          <w:sz w:val="28"/>
+          <w:szCs w:val="28"/>
+        </w:rPr>
+        <w:t xml:space="preserve"> (Backend)</w:t>
+      </w:r>
+    </w:p>
+    <w:p>
+      <w:pPr>
+        <w:rPr>
+          <w:sz w:val="28"/>
+          <w:szCs w:val="28"/>
+        </w:rPr>
+      </w:pPr>
+      <w:r>
+        <w:rPr>
+          <w:sz w:val="28"/>
+          <w:szCs w:val="28"/>
+        </w:rPr>
+        <w:t>JH = Jonas Hauß</w:t>
+      </w:r>
+      <w:r>
+        <w:rPr>
+          <w:sz w:val="28"/>
+          <w:szCs w:val="28"/>
+        </w:rPr>
+        <w:t xml:space="preserve"> (Frontend)</w:t>
+      </w:r>
+    </w:p>
+    <w:p>
+      <w:pPr>
+        <w:rPr>
+          <w:sz w:val="28"/>
+          <w:szCs w:val="28"/>
+        </w:rPr>
+      </w:pPr>
+      <w:r>
+        <w:rPr>
+          <w:sz w:val="28"/>
+          <w:szCs w:val="28"/>
+        </w:rPr>
+        <w:t>JK = Jonas Kirchhofer</w:t>
+      </w:r>
+      <w:r>
+        <w:rPr>
+          <w:sz w:val="28"/>
+          <w:szCs w:val="28"/>
+        </w:rPr>
+        <w:t xml:space="preserve"> (Frontend)</w:t>
+      </w:r>
+    </w:p>
+    <w:p>
+      <w:pPr>
+        <w:rPr>
+          <w:sz w:val="28"/>
+          <w:szCs w:val="28"/>
+        </w:rPr>
+      </w:pPr>
+      <w:r>
+        <w:rPr>
+          <w:sz w:val="28"/>
+          <w:szCs w:val="28"/>
+        </w:rPr>
+        <w:t>LG = Lukas God</w:t>
+      </w:r>
+      <w:r>
+        <w:rPr>
+          <w:sz w:val="28"/>
+          <w:szCs w:val="28"/>
+        </w:rPr>
         <w:t xml:space="preserve"> (</w:t>
       </w:r>
       <w:r>
@@ -1710,80 +1869,14 @@
         <w:rPr>
           <w:sz w:val="28"/>
           <w:szCs w:val="28"/>
-          <w:lang w:val="en-GB"/>
-        </w:rPr>
-      </w:pPr>
-      <w:r>
-        <w:rPr>
-          <w:sz w:val="28"/>
-          <w:szCs w:val="28"/>
-          <w:lang w:val="en-GB"/>
-        </w:rPr>
-        <w:t>TC = Tobin Choinowski</w:t>
-      </w:r>
-      <w:r>
-        <w:rPr>
-          <w:sz w:val="28"/>
-          <w:szCs w:val="28"/>
-          <w:lang w:val="en-GB"/>
-        </w:rPr>
-        <w:t xml:space="preserve"> (Backend)</w:t>
-      </w:r>
-    </w:p>
-    <w:p>
-      <w:pPr>
-        <w:rPr>
-          <w:sz w:val="28"/>
-          <w:szCs w:val="28"/>
-          <w:lang w:val="en-GB"/>
-        </w:rPr>
-      </w:pPr>
-      <w:r>
-        <w:rPr>
-          <w:sz w:val="28"/>
-          <w:szCs w:val="28"/>
-          <w:lang w:val="en-GB"/>
-        </w:rPr>
-        <w:t>AG = Anastastia Galperin</w:t>
-      </w:r>
-      <w:r>
-        <w:rPr>
-          <w:sz w:val="28"/>
-          <w:szCs w:val="28"/>
-          <w:lang w:val="en-GB"/>
-        </w:rPr>
-        <w:t xml:space="preserve"> (</w:t>
-      </w:r>
-      <w:r>
-        <w:rPr>
-          <w:sz w:val="28"/>
-          <w:szCs w:val="28"/>
-          <w:lang w:val="en-GB"/>
-        </w:rPr>
-        <w:t>Backend</w:t>
-      </w:r>
-      <w:r>
-        <w:rPr>
-          <w:sz w:val="28"/>
-          <w:szCs w:val="28"/>
-          <w:lang w:val="en-GB"/>
-        </w:rPr>
-        <w:t>)</w:t>
-      </w:r>
-    </w:p>
-    <w:p>
-      <w:pPr>
-        <w:rPr>
-          <w:sz w:val="28"/>
-          <w:szCs w:val="28"/>
-        </w:rPr>
-      </w:pPr>
-      <w:r>
-        <w:rPr>
-          <w:sz w:val="28"/>
-          <w:szCs w:val="28"/>
-        </w:rPr>
-        <w:t>TB = Tarik Bozdemir</w:t>
+        </w:rPr>
+      </w:pPr>
+      <w:r>
+        <w:rPr>
+          <w:sz w:val="28"/>
+          <w:szCs w:val="28"/>
+        </w:rPr>
+        <w:t>MK = Matthias Kaiser</w:t>
       </w:r>
       <w:r>
         <w:rPr>
@@ -1791,187 +1884,6 @@
           <w:szCs w:val="28"/>
         </w:rPr>
         <w:t xml:space="preserve"> (Frontend)</w:t>
-      </w:r>
-    </w:p>
-    <w:p>
-      <w:pPr>
-        <w:rPr>
-          <w:sz w:val="28"/>
-          <w:szCs w:val="28"/>
-        </w:rPr>
-      </w:pPr>
-      <w:r>
-        <w:rPr>
-          <w:sz w:val="28"/>
-          <w:szCs w:val="28"/>
-        </w:rPr>
-        <w:t>CS = Carmen Schmider</w:t>
-      </w:r>
-      <w:r>
-        <w:rPr>
-          <w:sz w:val="28"/>
-          <w:szCs w:val="28"/>
-        </w:rPr>
-        <w:t xml:space="preserve"> (</w:t>
-      </w:r>
-      <w:r>
-        <w:rPr>
-          <w:sz w:val="28"/>
-          <w:szCs w:val="28"/>
-        </w:rPr>
-        <w:t>Backend</w:t>
-      </w:r>
-      <w:r>
-        <w:rPr>
-          <w:sz w:val="28"/>
-          <w:szCs w:val="28"/>
-        </w:rPr>
-        <w:t>)</w:t>
-      </w:r>
-    </w:p>
-    <w:p>
-      <w:pPr>
-        <w:rPr>
-          <w:sz w:val="28"/>
-          <w:szCs w:val="28"/>
-        </w:rPr>
-      </w:pPr>
-      <w:r>
-        <w:rPr>
-          <w:sz w:val="28"/>
-          <w:szCs w:val="28"/>
-        </w:rPr>
-        <w:t>JH = Jonas Hauß</w:t>
-      </w:r>
-      <w:r>
-        <w:rPr>
-          <w:sz w:val="28"/>
-          <w:szCs w:val="28"/>
-        </w:rPr>
-        <w:t xml:space="preserve"> (</w:t>
-      </w:r>
-      <w:r>
-        <w:rPr>
-          <w:sz w:val="28"/>
-          <w:szCs w:val="28"/>
-        </w:rPr>
-        <w:t>Frontend</w:t>
-      </w:r>
-      <w:r>
-        <w:rPr>
-          <w:sz w:val="28"/>
-          <w:szCs w:val="28"/>
-        </w:rPr>
-        <w:t>)</w:t>
-      </w:r>
-    </w:p>
-    <w:p>
-      <w:pPr>
-        <w:rPr>
-          <w:sz w:val="28"/>
-          <w:szCs w:val="28"/>
-        </w:rPr>
-      </w:pPr>
-      <w:r>
-        <w:rPr>
-          <w:sz w:val="28"/>
-          <w:szCs w:val="28"/>
-        </w:rPr>
-        <w:t>JK = Jonas Kirchhofer</w:t>
-      </w:r>
-      <w:r>
-        <w:rPr>
-          <w:sz w:val="28"/>
-          <w:szCs w:val="28"/>
-        </w:rPr>
-        <w:t xml:space="preserve"> (</w:t>
-      </w:r>
-      <w:r>
-        <w:rPr>
-          <w:sz w:val="28"/>
-          <w:szCs w:val="28"/>
-        </w:rPr>
-        <w:t>Frontend</w:t>
-      </w:r>
-      <w:r>
-        <w:rPr>
-          <w:sz w:val="28"/>
-          <w:szCs w:val="28"/>
-        </w:rPr>
-        <w:t>)</w:t>
-      </w:r>
-    </w:p>
-    <w:p>
-      <w:pPr>
-        <w:rPr>
-          <w:sz w:val="28"/>
-          <w:szCs w:val="28"/>
-        </w:rPr>
-      </w:pPr>
-      <w:r>
-        <w:rPr>
-          <w:sz w:val="28"/>
-          <w:szCs w:val="28"/>
-        </w:rPr>
-        <w:t>LG = Lukas God</w:t>
-      </w:r>
-      <w:r>
-        <w:rPr>
-          <w:sz w:val="28"/>
-          <w:szCs w:val="28"/>
-        </w:rPr>
-        <w:t xml:space="preserve"> (</w:t>
-      </w:r>
-      <w:r>
-        <w:rPr>
-          <w:sz w:val="28"/>
-          <w:szCs w:val="28"/>
-          <w:lang w:val="en-GB"/>
-        </w:rPr>
-        <w:t>Backend</w:t>
-      </w:r>
-      <w:r>
-        <w:rPr>
-          <w:sz w:val="28"/>
-          <w:szCs w:val="28"/>
-        </w:rPr>
-        <w:t>)</w:t>
-      </w:r>
-    </w:p>
-    <w:p>
-      <w:pPr>
-        <w:rPr>
-          <w:sz w:val="28"/>
-          <w:szCs w:val="28"/>
-        </w:rPr>
-      </w:pPr>
-      <w:r>
-        <w:rPr>
-          <w:sz w:val="28"/>
-          <w:szCs w:val="28"/>
-        </w:rPr>
-        <w:t>MK = Matthias Kaiser</w:t>
-      </w:r>
-      <w:r>
-        <w:rPr>
-          <w:sz w:val="28"/>
-          <w:szCs w:val="28"/>
-        </w:rPr>
-        <w:t xml:space="preserve"> (</w:t>
-      </w:r>
-      <w:r>
-        <w:rPr>
-          <w:sz w:val="28"/>
-          <w:szCs w:val="28"/>
-        </w:rPr>
-        <w:t>Frontend</w:t>
-      </w:r>
-      <w:r>
-        <w:rPr>
-          <w:sz w:val="28"/>
-          <w:szCs w:val="28"/>
-        </w:rPr>
-        <w:t>)</w:t>
       </w:r>
     </w:p>
     <w:p>

</xml_diff>